<commit_message>
Addressed Reviewer 3 responses.
</commit_message>
<xml_diff>
--- a/RevLet1a.docx
+++ b/RevLet1a.docx
@@ -6557,8 +6557,9 @@
     <w:p>
       <w:pPr>
         <w:rPr>
-          <w:rFonts w:ascii="Times New Roman" w:hAnsi="Times New Roman"/>
-          <w:color w:val="00B050"/>
+          <w:ins w:id="63" w:author="Messerly, Richard A. (Fed)" w:date="2018-12-21T22:06:00Z"/>
+          <w:rFonts w:ascii="Times New Roman" w:hAnsi="Times New Roman"/>
+          <w:color w:val="000099"/>
         </w:rPr>
       </w:pPr>
       <w:r>
@@ -6625,16 +6626,42 @@
         </w:rPr>
         <w:t>this figure with a detailed explanation in the Supplementary Material. We also briefly mention the nature of the correction in Section 6.</w:t>
       </w:r>
-      <w:ins w:id="63" w:author="Messerly, Richard A. (Fed)" w:date="2018-12-21T21:48:00Z">
+      <w:ins w:id="64" w:author="Messerly, Richard A. (Fed)" w:date="2018-12-21T21:48:00Z">
         <w:r>
           <w:rPr>
             <w:rFonts w:ascii="Times New Roman" w:hAnsi="Times New Roman"/>
             <w:color w:val="000099"/>
           </w:rPr>
-          <w:t xml:space="preserve"> Furthermore, we agree</w:t>
+          <w:t xml:space="preserve"> </w:t>
         </w:r>
       </w:ins>
-      <w:ins w:id="64" w:author="Messerly, Richard A. (Fed)" w:date="2018-12-21T21:49:00Z">
+    </w:p>
+    <w:p>
+      <w:pPr>
+        <w:rPr>
+          <w:ins w:id="65" w:author="Messerly, Richard A. (Fed)" w:date="2018-12-21T22:06:00Z"/>
+          <w:rFonts w:ascii="Times New Roman" w:hAnsi="Times New Roman"/>
+          <w:color w:val="000099"/>
+        </w:rPr>
+      </w:pPr>
+    </w:p>
+    <w:p>
+      <w:pPr>
+        <w:rPr>
+          <w:rFonts w:ascii="Times New Roman" w:hAnsi="Times New Roman"/>
+          <w:color w:val="00B050"/>
+        </w:rPr>
+      </w:pPr>
+      <w:ins w:id="66" w:author="Messerly, Richard A. (Fed)" w:date="2018-12-21T21:48:00Z">
+        <w:r>
+          <w:rPr>
+            <w:rFonts w:ascii="Times New Roman" w:hAnsi="Times New Roman"/>
+            <w:color w:val="000099"/>
+          </w:rPr>
+          <w:t>Furthermore, we agree</w:t>
+        </w:r>
+      </w:ins>
+      <w:ins w:id="67" w:author="Messerly, Richard A. (Fed)" w:date="2018-12-21T21:49:00Z">
         <w:r>
           <w:rPr>
             <w:rFonts w:ascii="Times New Roman" w:hAnsi="Times New Roman"/>
@@ -6643,7 +6670,7 @@
           <w:t xml:space="preserve"> with the reviewer</w:t>
         </w:r>
       </w:ins>
-      <w:ins w:id="65" w:author="Messerly, Richard A. (Fed)" w:date="2018-12-21T21:48:00Z">
+      <w:ins w:id="68" w:author="Messerly, Richard A. (Fed)" w:date="2018-12-21T21:48:00Z">
         <w:r>
           <w:rPr>
             <w:rFonts w:ascii="Times New Roman" w:hAnsi="Times New Roman"/>
@@ -6652,7 +6679,7 @@
           <w:t xml:space="preserve"> that the section name is not appropriate, since we also </w:t>
         </w:r>
       </w:ins>
-      <w:ins w:id="66" w:author="Messerly, Richard A. (Fed)" w:date="2018-12-21T21:49:00Z">
+      <w:ins w:id="69" w:author="Messerly, Richard A. (Fed)" w:date="2018-12-21T21:49:00Z">
         <w:r>
           <w:rPr>
             <w:rFonts w:ascii="Times New Roman" w:hAnsi="Times New Roman"/>
@@ -6661,7 +6688,7 @@
           <w:t>investigate</w:t>
         </w:r>
       </w:ins>
-      <w:ins w:id="67" w:author="Messerly, Richard A. (Fed)" w:date="2018-12-21T21:48:00Z">
+      <w:ins w:id="70" w:author="Messerly, Richard A. (Fed)" w:date="2018-12-21T21:48:00Z">
         <w:r>
           <w:rPr>
             <w:rFonts w:ascii="Times New Roman" w:hAnsi="Times New Roman"/>
@@ -6670,7 +6697,7 @@
           <w:t xml:space="preserve"> </w:t>
         </w:r>
       </w:ins>
-      <w:ins w:id="68" w:author="Messerly, Richard A. (Fed)" w:date="2018-12-21T21:49:00Z">
+      <w:ins w:id="71" w:author="Messerly, Richard A. (Fed)" w:date="2018-12-21T21:49:00Z">
         <w:r>
           <w:rPr>
             <w:rFonts w:ascii="Times New Roman" w:hAnsi="Times New Roman"/>
@@ -6695,7 +6722,7 @@
           <w:t xml:space="preserve"> Simulations.</w:t>
         </w:r>
       </w:ins>
-      <w:ins w:id="69" w:author="Messerly, Richard A. (Fed)" w:date="2018-12-21T21:50:00Z">
+      <w:ins w:id="72" w:author="Messerly, Richard A. (Fed)" w:date="2018-12-21T21:50:00Z">
         <w:r>
           <w:rPr>
             <w:rFonts w:ascii="Times New Roman" w:hAnsi="Times New Roman"/>
@@ -6799,19 +6826,19 @@
     <w:p>
       <w:pPr>
         <w:rPr>
-          <w:ins w:id="70" w:author="Messerly, Richard A. (Fed)" w:date="2018-12-21T21:54:00Z"/>
-          <w:color w:val="000099"/>
-        </w:rPr>
-      </w:pPr>
-    </w:p>
-    <w:p>
-      <w:pPr>
-        <w:rPr>
-          <w:ins w:id="71" w:author="Messerly, Richard A. (Fed)" w:date="2018-12-21T21:54:00Z"/>
-          <w:color w:val="000099"/>
-        </w:rPr>
-      </w:pPr>
-      <w:ins w:id="72" w:author="Messerly, Richard A. (Fed)" w:date="2018-12-21T21:54:00Z">
+          <w:ins w:id="73" w:author="Messerly, Richard A. (Fed)" w:date="2018-12-21T21:54:00Z"/>
+          <w:color w:val="000099"/>
+        </w:rPr>
+      </w:pPr>
+    </w:p>
+    <w:p>
+      <w:pPr>
+        <w:rPr>
+          <w:ins w:id="74" w:author="Messerly, Richard A. (Fed)" w:date="2018-12-21T21:54:00Z"/>
+          <w:color w:val="000099"/>
+        </w:rPr>
+      </w:pPr>
+      <w:ins w:id="75" w:author="Messerly, Richard A. (Fed)" w:date="2018-12-21T21:54:00Z">
         <w:r>
           <w:rPr>
             <w:color w:val="000099"/>
@@ -6819,7 +6846,7 @@
           <w:t xml:space="preserve">It is true that finite size effects can impact dense phases. We investigated this impact and found no clear trend to report. </w:t>
         </w:r>
       </w:ins>
-      <w:ins w:id="73" w:author="Messerly, Richard A. (Fed)" w:date="2018-12-21T21:57:00Z">
+      <w:ins w:id="76" w:author="Messerly, Richard A. (Fed)" w:date="2018-12-21T21:57:00Z">
         <w:r>
           <w:rPr>
             <w:color w:val="000099"/>
@@ -6827,7 +6854,7 @@
           <w:t xml:space="preserve">We include this figure </w:t>
         </w:r>
       </w:ins>
-      <w:ins w:id="74" w:author="Messerly, Richard A. (Fed)" w:date="2018-12-21T21:54:00Z">
+      <w:ins w:id="77" w:author="Messerly, Richard A. (Fed)" w:date="2018-12-21T21:54:00Z">
         <w:r>
           <w:rPr>
             <w:color w:val="000099"/>
@@ -6835,7 +6862,7 @@
           <w:t xml:space="preserve">in Supplementary Material but recommend </w:t>
         </w:r>
       </w:ins>
-      <w:ins w:id="75" w:author="Messerly, Richard A. (Fed)" w:date="2018-12-21T21:57:00Z">
+      <w:ins w:id="78" w:author="Messerly, Richard A. (Fed)" w:date="2018-12-21T21:57:00Z">
         <w:r>
           <w:rPr>
             <w:color w:val="000099"/>
@@ -6859,19 +6886,19 @@
     <w:p>
       <w:pPr>
         <w:rPr>
-          <w:ins w:id="76" w:author="Messerly, Richard A. (Fed)" w:date="2018-12-21T21:55:00Z"/>
-          <w:color w:val="000099"/>
-        </w:rPr>
-      </w:pPr>
-    </w:p>
-    <w:p>
-      <w:pPr>
-        <w:rPr>
-          <w:ins w:id="77" w:author="Messerly, Richard A. (Fed)" w:date="2018-12-21T21:54:00Z"/>
-          <w:color w:val="000099"/>
-        </w:rPr>
-      </w:pPr>
-      <w:ins w:id="78" w:author="Messerly, Richard A. (Fed)" w:date="2018-12-21T21:55:00Z">
+          <w:ins w:id="79" w:author="Messerly, Richard A. (Fed)" w:date="2018-12-21T21:55:00Z"/>
+          <w:color w:val="000099"/>
+        </w:rPr>
+      </w:pPr>
+    </w:p>
+    <w:p>
+      <w:pPr>
+        <w:rPr>
+          <w:ins w:id="80" w:author="Messerly, Richard A. (Fed)" w:date="2018-12-21T21:54:00Z"/>
+          <w:color w:val="000099"/>
+        </w:rPr>
+      </w:pPr>
+      <w:ins w:id="81" w:author="Messerly, Richard A. (Fed)" w:date="2018-12-21T21:55:00Z">
         <w:r>
           <w:rPr>
             <w:noProof/>
@@ -6930,19 +6957,19 @@
     <w:p>
       <w:pPr>
         <w:rPr>
-          <w:del w:id="79" w:author="Messerly, Richard A. (Fed)" w:date="2018-12-21T21:55:00Z"/>
-          <w:color w:val="000099"/>
-        </w:rPr>
-      </w:pPr>
-    </w:p>
-    <w:p>
-      <w:pPr>
-        <w:rPr>
-          <w:del w:id="80" w:author="Messerly, Richard A. (Fed)" w:date="2018-12-21T21:55:00Z"/>
+          <w:del w:id="82" w:author="Messerly, Richard A. (Fed)" w:date="2018-12-21T21:55:00Z"/>
+          <w:color w:val="000099"/>
+        </w:rPr>
+      </w:pPr>
+    </w:p>
+    <w:p>
+      <w:pPr>
+        <w:rPr>
+          <w:del w:id="83" w:author="Messerly, Richard A. (Fed)" w:date="2018-12-21T21:55:00Z"/>
           <w:color w:val="00B050"/>
         </w:rPr>
       </w:pPr>
-      <w:del w:id="81" w:author="Messerly, Richard A. (Fed)" w:date="2018-12-21T21:55:00Z">
+      <w:del w:id="84" w:author="Messerly, Richard A. (Fed)" w:date="2018-12-21T21:55:00Z">
         <w:r>
           <w:rPr>
             <w:color w:val="00B050"/>
@@ -6955,7 +6982,7 @@
           </w:rPr>
           <w:delText xml:space="preserve">that we should have figures similar to Figure 9 for U and Z on the isochores. I think one year ago or so you did email me a figure with U/Z for different values of N. I don’t think you compared MD and MC, etc. But it is probably too late to include these </w:delText>
         </w:r>
-        <w:commentRangeStart w:id="82"/>
+        <w:commentRangeStart w:id="85"/>
         <w:r>
           <w:rPr>
             <w:color w:val="00B050"/>
@@ -6968,9 +6995,9 @@
           </w:rPr>
           <w:delText>ow</w:delText>
         </w:r>
-        <w:commentRangeEnd w:id="82"/>
+        <w:commentRangeEnd w:id="85"/>
         <w:r>
-          <w:commentReference w:id="82"/>
+          <w:commentReference w:id="85"/>
         </w:r>
         <w:r>
           <w:rPr>
@@ -7483,7 +7510,7 @@
     <w:p>
       <w:pPr>
         <w:rPr>
-          <w:ins w:id="83" w:author="Unknown Author" w:date="2018-12-21T20:32:00Z"/>
+          <w:ins w:id="86" w:author="Unknown Author" w:date="2018-12-21T20:32:00Z"/>
           <w:rFonts w:ascii="Times New Roman" w:hAnsi="Times New Roman"/>
           <w:b/>
           <w:bCs/>
@@ -7650,7 +7677,7 @@
     <w:p>
       <w:pPr>
         <w:rPr>
-          <w:del w:id="84" w:author="Unknown Author" w:date="2018-12-21T20:33:00Z"/>
+          <w:del w:id="87" w:author="Unknown Author" w:date="2018-12-21T20:33:00Z"/>
           <w:rFonts w:ascii="Times New Roman" w:hAnsi="Times New Roman"/>
         </w:rPr>
       </w:pPr>
@@ -7907,8 +7934,6 @@
           <w:rFonts w:ascii="Times New Roman" w:hAnsi="Times New Roman"/>
         </w:rPr>
       </w:pPr>
-      <w:bookmarkStart w:id="85" w:name="_GoBack"/>
-      <w:bookmarkEnd w:id="85"/>
       <w:r>
         <w:rPr>
           <w:rFonts w:ascii="Times New Roman" w:hAnsi="Times New Roman"/>
@@ -9874,7 +9899,7 @@
     <w:p>
       <w:pPr>
         <w:rPr>
-          <w:del w:id="86" w:author="Unknown Author" w:date="2018-12-21T20:38:00Z"/>
+          <w:del w:id="88" w:author="Unknown Author" w:date="2018-12-21T20:38:00Z"/>
           <w:rFonts w:ascii="Times New Roman" w:hAnsi="Times New Roman"/>
           <w:color w:val="000099"/>
         </w:rPr>
@@ -9960,7 +9985,7 @@
     <w:p>
       <w:pPr>
         <w:rPr>
-          <w:del w:id="87" w:author="Unknown Author" w:date="2018-12-21T20:38:00Z"/>
+          <w:del w:id="89" w:author="Unknown Author" w:date="2018-12-21T20:38:00Z"/>
           <w:rFonts w:ascii="Times New Roman" w:hAnsi="Times New Roman"/>
           <w:color w:val="000000"/>
         </w:rPr>
@@ -10023,7 +10048,7 @@
     <w:p>
       <w:pPr>
         <w:rPr>
-          <w:del w:id="88" w:author="Unknown Author" w:date="2018-12-21T20:38:00Z"/>
+          <w:del w:id="90" w:author="Unknown Author" w:date="2018-12-21T20:38:00Z"/>
           <w:rFonts w:ascii="Times New Roman" w:hAnsi="Times New Roman"/>
           <w:color w:val="000099"/>
         </w:rPr>
@@ -10651,7 +10676,7 @@
     <w:p>
       <w:pPr>
         <w:rPr>
-          <w:ins w:id="89" w:author="Unknown Author" w:date="2018-12-21T20:38:00Z"/>
+          <w:ins w:id="91" w:author="Unknown Author" w:date="2018-12-21T20:38:00Z"/>
           <w:rFonts w:ascii="Times New Roman" w:hAnsi="Times New Roman"/>
           <w:color w:val="000099"/>
         </w:rPr>
@@ -10727,7 +10752,7 @@
     <w:p>
       <w:pPr>
         <w:rPr>
-          <w:ins w:id="90" w:author="Unknown Author" w:date="2018-12-21T20:37:00Z"/>
+          <w:ins w:id="92" w:author="Unknown Author" w:date="2018-12-21T20:37:00Z"/>
           <w:rFonts w:ascii="Times New Roman" w:hAnsi="Times New Roman"/>
           <w:b/>
           <w:bCs/>
@@ -10776,7 +10801,7 @@
     <w:p>
       <w:pPr>
         <w:rPr>
-          <w:ins w:id="91" w:author="Unknown Author" w:date="2018-12-21T20:39:00Z"/>
+          <w:ins w:id="93" w:author="Unknown Author" w:date="2018-12-21T20:39:00Z"/>
           <w:rFonts w:ascii="Times New Roman" w:hAnsi="Times New Roman"/>
           <w:color w:val="33FF99"/>
         </w:rPr>
@@ -10785,24 +10810,138 @@
     <w:p>
       <w:pPr>
         <w:rPr>
+          <w:del w:id="94" w:author="Messerly, Richard A. (Fed)" w:date="2018-12-21T22:17:00Z"/>
           <w:rFonts w:ascii="Times New Roman" w:hAnsi="Times New Roman"/>
           <w:color w:val="33FF99"/>
         </w:rPr>
       </w:pPr>
-      <w:r>
-        <w:rPr>
-          <w:rFonts w:ascii="Times New Roman" w:hAnsi="Times New Roman"/>
-          <w:color w:val="000099"/>
-        </w:rPr>
-        <w:t>We address this comment in combinatio</w:t>
-      </w:r>
-      <w:r>
-        <w:rPr>
-          <w:rFonts w:ascii="Times New Roman" w:hAnsi="Times New Roman"/>
-          <w:color w:val="000099"/>
-        </w:rPr>
-        <w:t>n with Comment #8.</w:t>
-      </w:r>
+      <w:del w:id="95" w:author="Messerly, Richard A. (Fed)" w:date="2018-12-21T22:17:00Z">
+        <w:r>
+          <w:rPr>
+            <w:rFonts w:ascii="Times New Roman" w:hAnsi="Times New Roman"/>
+            <w:color w:val="000099"/>
+          </w:rPr>
+          <w:delText>We address this comment in combinatio</w:delText>
+        </w:r>
+        <w:r>
+          <w:rPr>
+            <w:rFonts w:ascii="Times New Roman" w:hAnsi="Times New Roman"/>
+            <w:color w:val="000099"/>
+          </w:rPr>
+          <w:delText>n with Comment #8.</w:delText>
+        </w:r>
+      </w:del>
+      <w:ins w:id="96" w:author="Messerly, Richard A. (Fed)" w:date="2018-12-21T22:17:00Z">
+        <w:r>
+          <w:rPr>
+            <w:rFonts w:ascii="Times New Roman" w:hAnsi="Times New Roman"/>
+            <w:color w:val="000099"/>
+          </w:rPr>
+          <w:t xml:space="preserve"> The iterative technique for solving equations 14-17 is different than the root-solver used for solving </w:t>
+        </w:r>
+        <w:proofErr w:type="spellStart"/>
+        <w:r>
+          <w:rPr>
+            <w:rFonts w:ascii="Times New Roman" w:hAnsi="Times New Roman"/>
+            <w:color w:val="000099"/>
+          </w:rPr>
+          <w:t>Eq</w:t>
+        </w:r>
+        <w:proofErr w:type="spellEnd"/>
+        <w:r>
+          <w:rPr>
+            <w:rFonts w:ascii="Times New Roman" w:hAnsi="Times New Roman"/>
+            <w:color w:val="000099"/>
+          </w:rPr>
+          <w:t xml:space="preserve"> 14 for </w:t>
+        </w:r>
+        <w:proofErr w:type="spellStart"/>
+        <w:r>
+          <w:rPr>
+            <w:rFonts w:ascii="Times New Roman" w:hAnsi="Times New Roman"/>
+            <w:color w:val="000099"/>
+          </w:rPr>
+          <w:t>rhov</w:t>
+        </w:r>
+        <w:proofErr w:type="spellEnd"/>
+        <w:r>
+          <w:rPr>
+            <w:rFonts w:ascii="Times New Roman" w:hAnsi="Times New Roman"/>
+            <w:color w:val="000099"/>
+          </w:rPr>
+          <w:t xml:space="preserve">. </w:t>
+        </w:r>
+      </w:ins>
+      <w:ins w:id="97" w:author="Messerly, Richard A. (Fed)" w:date="2018-12-21T22:19:00Z">
+        <w:r>
+          <w:rPr>
+            <w:rFonts w:ascii="Times New Roman" w:hAnsi="Times New Roman"/>
+            <w:color w:val="000099"/>
+          </w:rPr>
+          <w:t xml:space="preserve">A root-solver is necessary </w:t>
+        </w:r>
+      </w:ins>
+      <w:ins w:id="98" w:author="Messerly, Richard A. (Fed)" w:date="2018-12-21T22:20:00Z">
+        <w:r>
+          <w:rPr>
+            <w:rFonts w:ascii="Times New Roman" w:hAnsi="Times New Roman"/>
+            <w:color w:val="000099"/>
+          </w:rPr>
+          <w:t>b</w:t>
+        </w:r>
+      </w:ins>
+      <w:ins w:id="99" w:author="Messerly, Richard A. (Fed)" w:date="2018-12-21T22:19:00Z">
+        <w:r>
+          <w:rPr>
+            <w:rFonts w:ascii="Times New Roman" w:hAnsi="Times New Roman"/>
+            <w:color w:val="000099"/>
+          </w:rPr>
+          <w:t xml:space="preserve">ecause </w:t>
+        </w:r>
+      </w:ins>
+      <w:proofErr w:type="spellStart"/>
+      <w:ins w:id="100" w:author="Messerly, Richard A. (Fed)" w:date="2018-12-21T22:17:00Z">
+        <w:r>
+          <w:rPr>
+            <w:rFonts w:ascii="Times New Roman" w:hAnsi="Times New Roman"/>
+            <w:color w:val="000099"/>
+          </w:rPr>
+          <w:t>rhov</w:t>
+        </w:r>
+        <w:proofErr w:type="spellEnd"/>
+        <w:r>
+          <w:rPr>
+            <w:rFonts w:ascii="Times New Roman" w:hAnsi="Times New Roman"/>
+            <w:color w:val="000099"/>
+          </w:rPr>
+          <w:t xml:space="preserve"> is found in both the left-hand-side and the right-hand-side </w:t>
+        </w:r>
+      </w:ins>
+      <w:ins w:id="101" w:author="Messerly, Richard A. (Fed)" w:date="2018-12-21T22:19:00Z">
+        <w:r>
+          <w:rPr>
+            <w:rFonts w:ascii="Times New Roman" w:hAnsi="Times New Roman"/>
+            <w:color w:val="000099"/>
+          </w:rPr>
+          <w:t xml:space="preserve">of </w:t>
+        </w:r>
+        <w:proofErr w:type="spellStart"/>
+        <w:r>
+          <w:rPr>
+            <w:rFonts w:ascii="Times New Roman" w:hAnsi="Times New Roman"/>
+            <w:color w:val="000099"/>
+          </w:rPr>
+          <w:t>Eq</w:t>
+        </w:r>
+        <w:proofErr w:type="spellEnd"/>
+        <w:r>
+          <w:rPr>
+            <w:rFonts w:ascii="Times New Roman" w:hAnsi="Times New Roman"/>
+            <w:color w:val="000099"/>
+          </w:rPr>
+          <w:t xml:space="preserve"> 14. </w:t>
+        </w:r>
+      </w:ins>
     </w:p>
     <w:p>
       <w:pPr>
@@ -10972,7 +11111,7 @@
     <w:p>
       <w:pPr>
         <w:rPr>
-          <w:del w:id="92" w:author="Unknown Author" w:date="2018-12-21T20:39:00Z"/>
+          <w:del w:id="102" w:author="Unknown Author" w:date="2018-12-21T20:39:00Z"/>
           <w:rFonts w:ascii="Times New Roman" w:hAnsi="Times New Roman"/>
         </w:rPr>
       </w:pPr>
@@ -11120,8 +11259,33 @@
           <w:rFonts w:ascii="Times New Roman" w:hAnsi="Times New Roman"/>
           <w:color w:val="000099"/>
         </w:rPr>
-        <w:t xml:space="preserve"> for either 1/T or 1000/T, but to avoid any confusion we have modified the sentence to read ‘reciprocal temperature.’</w:t>
-      </w:r>
+        <w:t xml:space="preserve"> for either 1/T or 1000/T, but to avoid any confusion we have modified the sentence to read ‘reciprocal temperature</w:t>
+      </w:r>
+      <w:del w:id="103" w:author="Messerly, Richard A. (Fed)" w:date="2018-12-21T22:20:00Z">
+        <w:r>
+          <w:rPr>
+            <w:rFonts w:ascii="Times New Roman" w:hAnsi="Times New Roman"/>
+            <w:color w:val="000099"/>
+          </w:rPr>
+          <w:delText>.</w:delText>
+        </w:r>
+      </w:del>
+      <w:r>
+        <w:rPr>
+          <w:rFonts w:ascii="Times New Roman" w:hAnsi="Times New Roman"/>
+          <w:color w:val="000099"/>
+        </w:rPr>
+        <w:t>’</w:t>
+      </w:r>
+      <w:ins w:id="104" w:author="Messerly, Richard A. (Fed)" w:date="2018-12-21T22:20:00Z">
+        <w:r>
+          <w:rPr>
+            <w:rFonts w:ascii="Times New Roman" w:hAnsi="Times New Roman"/>
+            <w:color w:val="000099"/>
+          </w:rPr>
+          <w:t xml:space="preserve"> and converted 1000/T to 1/T.</w:t>
+        </w:r>
+      </w:ins>
     </w:p>
     <w:p>
       <w:pPr>
@@ -11218,7 +11382,7 @@
         </w:rPr>
         <w:t xml:space="preserve"> vs 1/T is usually slightly curved, as seen in figures in Section III of </w:t>
       </w:r>
-      <w:commentRangeStart w:id="93"/>
+      <w:commentRangeStart w:id="105"/>
       <w:r>
         <w:rPr>
           <w:rFonts w:ascii="Times New Roman" w:hAnsi="Times New Roman"/>
@@ -11226,9 +11390,9 @@
         </w:rPr>
         <w:t>Supplementary Material</w:t>
       </w:r>
-      <w:commentRangeEnd w:id="93"/>
-      <w:r>
-        <w:commentReference w:id="93"/>
+      <w:commentRangeEnd w:id="105"/>
+      <w:r>
+        <w:commentReference w:id="105"/>
       </w:r>
       <w:r>
         <w:rPr>
@@ -11358,7 +11522,6 @@
         <w:rPr>
           <w:rFonts w:ascii="Times New Roman" w:hAnsi="Times New Roman"/>
         </w:rPr>
-        <w:lastRenderedPageBreak/>
         <w:t xml:space="preserve">&gt; The figure 5 caption states that B3 helps the iterations converge, but the figure </w:t>
       </w:r>
       <w:proofErr w:type="gramStart"/>
@@ -11379,16 +11542,16 @@
     <w:p>
       <w:pPr>
         <w:rPr>
-          <w:del w:id="94" w:author="Unknown Author" w:date="2018-12-21T20:41:00Z"/>
-          <w:rFonts w:ascii="Times New Roman" w:hAnsi="Times New Roman"/>
-          <w:color w:val="000099"/>
-        </w:rPr>
-      </w:pPr>
-    </w:p>
-    <w:p>
-      <w:pPr>
-        <w:rPr>
-          <w:del w:id="95" w:author="Elliott Jr,J. Richard" w:date="2018-12-21T10:11:00Z"/>
+          <w:del w:id="106" w:author="Unknown Author" w:date="2018-12-21T20:41:00Z"/>
+          <w:rFonts w:ascii="Times New Roman" w:hAnsi="Times New Roman"/>
+          <w:color w:val="000099"/>
+        </w:rPr>
+      </w:pPr>
+    </w:p>
+    <w:p>
+      <w:pPr>
+        <w:rPr>
+          <w:del w:id="107" w:author="Elliott Jr,J. Richard" w:date="2018-12-21T10:11:00Z"/>
           <w:rFonts w:ascii="Times New Roman" w:hAnsi="Times New Roman"/>
           <w:color w:val="000099"/>
         </w:rPr>
@@ -11458,8 +11621,17 @@
           <w:rFonts w:ascii="Times New Roman" w:hAnsi="Times New Roman"/>
           <w:color w:val="000099"/>
         </w:rPr>
-        <w:t>) diverges. As this statement already seems to be consistent, we did not modify the caption.” Or “This seems to be consistent, therefore, no change was needed.</w:t>
-      </w:r>
+        <w:t>) diverges. As this statement already seems to be consistent, we did not modify the caption.</w:t>
+      </w:r>
+      <w:del w:id="108" w:author="Messerly, Richard A. (Fed)" w:date="2018-12-21T22:22:00Z">
+        <w:r>
+          <w:rPr>
+            <w:rFonts w:ascii="Times New Roman" w:hAnsi="Times New Roman"/>
+            <w:color w:val="000099"/>
+          </w:rPr>
+          <w:delText>” Or “This seems to be consistent, therefore, no change was needed.</w:delText>
+        </w:r>
+      </w:del>
     </w:p>
     <w:p>
       <w:pPr>
@@ -11770,6 +11942,7 @@
         <w:rPr>
           <w:rFonts w:ascii="Times New Roman" w:hAnsi="Times New Roman"/>
         </w:rPr>
+        <w:lastRenderedPageBreak/>
         <w:t>&gt; Does the vapor description by virial coefficients work for strongly interacting models like water as it does for more weakly interacting models like ethane?</w:t>
       </w:r>
     </w:p>
@@ -11786,7 +11959,6 @@
           <w:rFonts w:ascii="Times New Roman" w:hAnsi="Times New Roman"/>
           <w:color w:val="000099"/>
         </w:rPr>
-        <w:lastRenderedPageBreak/>
         <w:t xml:space="preserve">The study of TIP4P water in the Example </w:t>
       </w:r>
       <w:r>
@@ -12204,7 +12376,7 @@
         </w:rPr>
         <w:t xml:space="preserve">ation package provides different virial contributions, i.e. pair virial, bond virial, </w:t>
       </w:r>
-      <w:ins w:id="96" w:author="Unknown Author" w:date="2018-12-21T22:43:00Z">
+      <w:ins w:id="109" w:author="Unknown Author" w:date="2018-12-21T22:43:00Z">
         <w:r>
           <w:rPr>
             <w:rFonts w:ascii="Times New Roman" w:hAnsi="Times New Roman"/>
@@ -12213,7 +12385,7 @@
           <w:t>kinetic</w:t>
         </w:r>
       </w:ins>
-      <w:del w:id="97" w:author="Unknown Author" w:date="2018-12-21T22:43:00Z">
+      <w:del w:id="110" w:author="Unknown Author" w:date="2018-12-21T22:43:00Z">
         <w:r>
           <w:rPr>
             <w:rFonts w:ascii="Times New Roman" w:hAnsi="Times New Roman"/>
@@ -12360,7 +12532,7 @@
         </w:rPr>
         <w:t xml:space="preserve">ror", etc.) for error bars. Also, computing a standard </w:t>
       </w:r>
-      <w:ins w:id="98" w:author="Unknown Author" w:date="2018-12-21T22:43:00Z">
+      <w:ins w:id="111" w:author="Unknown Author" w:date="2018-12-21T22:43:00Z">
         <w:r>
           <w:rPr>
             <w:rFonts w:ascii="Times New Roman" w:hAnsi="Times New Roman"/>
@@ -12368,7 +12540,7 @@
           <w:t>deviation</w:t>
         </w:r>
       </w:ins>
-      <w:del w:id="99" w:author="Unknown Author" w:date="2018-12-21T22:43:00Z">
+      <w:del w:id="112" w:author="Unknown Author" w:date="2018-12-21T22:43:00Z">
         <w:r>
           <w:rPr>
             <w:rFonts w:ascii="Times New Roman" w:hAnsi="Times New Roman"/>
@@ -12396,8 +12568,8 @@
           <w:color w:val="00B050"/>
         </w:rPr>
       </w:pPr>
-      <w:bookmarkStart w:id="100" w:name="__DdeLink__2750_42700142831"/>
-      <w:bookmarkEnd w:id="100"/>
+      <w:bookmarkStart w:id="113" w:name="__DdeLink__2750_42700142831"/>
+      <w:bookmarkEnd w:id="113"/>
     </w:p>
     <w:p>
       <w:r>
@@ -12449,7 +12621,7 @@
     <w:p>
       <w:pPr>
         <w:rPr>
-          <w:ins w:id="101" w:author="Elliott Jr,J. Richard" w:date="2018-12-21T10:27:00Z"/>
+          <w:ins w:id="114" w:author="Elliott Jr,J. Richard" w:date="2018-12-21T10:27:00Z"/>
           <w:rFonts w:ascii="Times New Roman" w:hAnsi="Times New Roman"/>
           <w:color w:val="00B050"/>
         </w:rPr>
@@ -12508,7 +12680,7 @@
         <w:lastRenderedPageBreak/>
         <w:t>appears to show</w:t>
       </w:r>
-      <w:del w:id="102" w:author="Elliott Jr,J. Richard" w:date="2018-12-21T10:28:00Z">
+      <w:del w:id="115" w:author="Elliott Jr,J. Richard" w:date="2018-12-21T10:28:00Z">
         <w:r>
           <w:rPr>
             <w:rFonts w:ascii="Times New Roman" w:hAnsi="Times New Roman"/>
@@ -12985,6 +13157,8 @@
           <w:color w:val="000099"/>
         </w:rPr>
       </w:pPr>
+      <w:bookmarkStart w:id="116" w:name="_GoBack"/>
+      <w:bookmarkEnd w:id="116"/>
       <w:r>
         <w:rPr>
           <w:rFonts w:ascii="Times New Roman" w:hAnsi="Times New Roman"/>
@@ -13240,7 +13414,7 @@
       </w:r>
     </w:p>
   </w:comment>
-  <w:comment w:id="82" w:author="Elliott Jr,J. Richard" w:date="2018-12-20T18:50:00Z" w:initials="EJR">
+  <w:comment w:id="85" w:author="Elliott Jr,J. Richard" w:date="2018-12-20T18:50:00Z" w:initials="EJR">
     <w:p>
       <w:r>
         <w:rPr>
@@ -13252,7 +13426,7 @@
       </w:r>
     </w:p>
   </w:comment>
-  <w:comment w:id="93" w:author="Elliott Jr,J. Richard" w:date="2018-12-21T10:08:00Z" w:initials="EJR">
+  <w:comment w:id="105" w:author="Elliott Jr,J. Richard" w:date="2018-12-21T10:08:00Z" w:initials="EJR">
     <w:p>
       <w:r>
         <w:rPr>
@@ -14277,7 +14451,7 @@
 </file>
 
 <file path=customXml/itemProps1.xml><?xml version="1.0" encoding="utf-8"?>
-<ds:datastoreItem xmlns:ds="http://schemas.openxmlformats.org/officeDocument/2006/customXml" ds:itemID="{67C1B4E7-3970-452A-9DAD-2CA4E3712400}">
+<ds:datastoreItem xmlns:ds="http://schemas.openxmlformats.org/officeDocument/2006/customXml" ds:itemID="{1DA2F38C-E857-42F1-AE97-C4BACB6F67DC}">
   <ds:schemaRefs>
     <ds:schemaRef ds:uri="http://schemas.openxmlformats.org/officeDocument/2006/bibliography"/>
   </ds:schemaRefs>

</xml_diff>